<commit_message>
Completed the implementation of cnn layers forward and backward passes
</commit_message>
<xml_diff>
--- a/doc/CPSC340_FinalExam_Q1_Outputs.docx
+++ b/doc/CPSC340_FinalExam_Q1_Outputs.docx
@@ -1029,16 +1029,32 @@
         <w:spacing w:after="0" w:line="240" w:lineRule="auto"/>
       </w:pPr>
       <w:r>
-        <w:t>Training error =  0.02904</w:t>
-      </w:r>
-    </w:p>
-    <w:p>
-      <w:pPr>
-        <w:spacing w:after="0" w:line="240" w:lineRule="auto"/>
-      </w:pPr>
-      <w:r>
-        <w:t>Test error     =  0.0329</w:t>
-      </w:r>
+        <w:t xml:space="preserve">Training error </w:t>
+      </w:r>
+      <w:proofErr w:type="gramStart"/>
+      <w:r>
+        <w:t>=  0.02774</w:t>
+      </w:r>
+      <w:proofErr w:type="gramEnd"/>
+    </w:p>
+    <w:p>
+      <w:pPr>
+        <w:spacing w:after="0" w:line="240" w:lineRule="auto"/>
+      </w:pPr>
+      <w:r>
+        <w:rPr>
+          <w:highlight w:val="yellow"/>
+        </w:rPr>
+        <w:t xml:space="preserve">Test error     </w:t>
+      </w:r>
+      <w:proofErr w:type="gramStart"/>
+      <w:r>
+        <w:rPr>
+          <w:highlight w:val="yellow"/>
+        </w:rPr>
+        <w:t>=  0.0328</w:t>
+      </w:r>
+      <w:proofErr w:type="gramEnd"/>
     </w:p>
     <w:p>
       <w:pPr>
@@ -5613,13 +5629,23 @@
     </w:p>
     <w:p>
       <w:r>
-        <w:t>Training error =  0.0392</w:t>
-      </w:r>
-    </w:p>
-    <w:p>
-      <w:r>
-        <w:t>Test error     =  0.0465</w:t>
-      </w:r>
+        <w:t xml:space="preserve">Training error </w:t>
+      </w:r>
+      <w:proofErr w:type="gramStart"/>
+      <w:r>
+        <w:t>=  0.0392</w:t>
+      </w:r>
+      <w:proofErr w:type="gramEnd"/>
+    </w:p>
+    <w:p>
+      <w:r>
+        <w:t xml:space="preserve">Test error     </w:t>
+      </w:r>
+      <w:proofErr w:type="gramStart"/>
+      <w:r>
+        <w:t>=  0.0465</w:t>
+      </w:r>
+      <w:proofErr w:type="gramEnd"/>
     </w:p>
     <w:p/>
     <w:p>
@@ -5651,13 +5677,23 @@
     </w:p>
     <w:p>
       <w:r>
-        <w:t>Training error =  0.18842</w:t>
-      </w:r>
-    </w:p>
-    <w:p>
-      <w:r>
-        <w:t>Test error     =  0.1818</w:t>
-      </w:r>
+        <w:t xml:space="preserve">Training error </w:t>
+      </w:r>
+      <w:proofErr w:type="gramStart"/>
+      <w:r>
+        <w:t>=  0.18842</w:t>
+      </w:r>
+      <w:proofErr w:type="gramEnd"/>
+    </w:p>
+    <w:p>
+      <w:r>
+        <w:t xml:space="preserve">Test error     </w:t>
+      </w:r>
+      <w:proofErr w:type="gramStart"/>
+      <w:r>
+        <w:t>=  0.1818</w:t>
+      </w:r>
+      <w:proofErr w:type="gramEnd"/>
     </w:p>
     <w:p/>
     <w:p>
@@ -5680,13 +5716,23 @@
     </w:p>
     <w:p>
       <w:r>
-        <w:t>Training error =  0.07084</w:t>
-      </w:r>
-    </w:p>
-    <w:p>
-      <w:r>
-        <w:t>Test error     =  0.0681</w:t>
-      </w:r>
+        <w:t xml:space="preserve">Training error </w:t>
+      </w:r>
+      <w:proofErr w:type="gramStart"/>
+      <w:r>
+        <w:t>=  0.07084</w:t>
+      </w:r>
+      <w:proofErr w:type="gramEnd"/>
+    </w:p>
+    <w:p>
+      <w:r>
+        <w:t xml:space="preserve">Test error     </w:t>
+      </w:r>
+      <w:proofErr w:type="gramStart"/>
+      <w:r>
+        <w:t>=  0.0681</w:t>
+      </w:r>
+      <w:proofErr w:type="gramEnd"/>
     </w:p>
     <w:p/>
     <w:p>
@@ -5713,13 +5759,23 @@
     </w:p>
     <w:p>
       <w:r>
-        <w:t>Training error =  0.05922</w:t>
-      </w:r>
-    </w:p>
-    <w:p>
-      <w:r>
-        <w:t>Test error     =  0.0588</w:t>
-      </w:r>
+        <w:t xml:space="preserve">Training error </w:t>
+      </w:r>
+      <w:proofErr w:type="gramStart"/>
+      <w:r>
+        <w:t>=  0.05922</w:t>
+      </w:r>
+      <w:proofErr w:type="gramEnd"/>
+    </w:p>
+    <w:p>
+      <w:r>
+        <w:t xml:space="preserve">Test error     </w:t>
+      </w:r>
+      <w:proofErr w:type="gramStart"/>
+      <w:r>
+        <w:t>=  0.0588</w:t>
+      </w:r>
+      <w:proofErr w:type="gramEnd"/>
     </w:p>
     <w:p>
       <w:r>
@@ -5752,13 +5808,23 @@
     </w:p>
     <w:p>
       <w:r>
-        <w:t>Training error =  0.0607</w:t>
-      </w:r>
-    </w:p>
-    <w:p>
-      <w:r>
-        <w:t>Test error     =  0.0599</w:t>
-      </w:r>
+        <w:t xml:space="preserve">Training error </w:t>
+      </w:r>
+      <w:proofErr w:type="gramStart"/>
+      <w:r>
+        <w:t>=  0.0607</w:t>
+      </w:r>
+      <w:proofErr w:type="gramEnd"/>
+    </w:p>
+    <w:p>
+      <w:r>
+        <w:t xml:space="preserve">Test error     </w:t>
+      </w:r>
+      <w:proofErr w:type="gramStart"/>
+      <w:r>
+        <w:t>=  0.0599</w:t>
+      </w:r>
+      <w:proofErr w:type="gramEnd"/>
     </w:p>
     <w:p>
       <w:r>
@@ -5790,13 +5856,23 @@
     </w:p>
     <w:p>
       <w:r>
-        <w:t>Training error =  0.0495</w:t>
-      </w:r>
-    </w:p>
-    <w:p>
-      <w:r>
-        <w:t>Test error     =  0.0509</w:t>
-      </w:r>
+        <w:t xml:space="preserve">Training error </w:t>
+      </w:r>
+      <w:proofErr w:type="gramStart"/>
+      <w:r>
+        <w:t>=  0.0495</w:t>
+      </w:r>
+      <w:proofErr w:type="gramEnd"/>
+    </w:p>
+    <w:p>
+      <w:r>
+        <w:t xml:space="preserve">Test error     </w:t>
+      </w:r>
+      <w:proofErr w:type="gramStart"/>
+      <w:r>
+        <w:t>=  0.0509</w:t>
+      </w:r>
+      <w:proofErr w:type="gramEnd"/>
     </w:p>
     <w:p/>
     <w:p/>
@@ -5812,13 +5888,23 @@
     </w:p>
     <w:p>
       <w:r>
-        <w:t>Training error =  0.0515</w:t>
-      </w:r>
-    </w:p>
-    <w:p>
-      <w:r>
-        <w:t>Test error     =  0.0518</w:t>
-      </w:r>
+        <w:t xml:space="preserve">Training error </w:t>
+      </w:r>
+      <w:proofErr w:type="gramStart"/>
+      <w:r>
+        <w:t>=  0.0515</w:t>
+      </w:r>
+      <w:proofErr w:type="gramEnd"/>
+    </w:p>
+    <w:p>
+      <w:r>
+        <w:t xml:space="preserve">Test error     </w:t>
+      </w:r>
+      <w:proofErr w:type="gramStart"/>
+      <w:r>
+        <w:t>=  0.0518</w:t>
+      </w:r>
+      <w:proofErr w:type="gramEnd"/>
     </w:p>
     <w:p/>
     <w:p>
@@ -5839,7 +5925,11 @@
         </w:rPr>
       </w:pPr>
       <w:r>
-        <w:t xml:space="preserve">Training error =  </w:t>
+        <w:t xml:space="preserve">Training error </w:t>
+      </w:r>
+      <w:proofErr w:type="gramStart"/>
+      <w:r>
+        <w:t xml:space="preserve">=  </w:t>
       </w:r>
       <w:r>
         <w:rPr>
@@ -5848,6 +5938,7 @@
         </w:rPr>
         <w:t>0.04508</w:t>
       </w:r>
+      <w:proofErr w:type="gramEnd"/>
     </w:p>
     <w:p>
       <w:pPr>
@@ -5861,8 +5952,17 @@
           <w:b/>
           <w:bCs/>
         </w:rPr>
-        <w:t>Test error     =  0.0466</w:t>
-      </w:r>
+        <w:t xml:space="preserve">Test error     </w:t>
+      </w:r>
+      <w:proofErr w:type="gramStart"/>
+      <w:r>
+        <w:rPr>
+          <w:b/>
+          <w:bCs/>
+        </w:rPr>
+        <w:t>=  0.0466</w:t>
+      </w:r>
+      <w:proofErr w:type="gramEnd"/>
     </w:p>
     <w:p/>
     <w:p/>
@@ -5894,13 +5994,23 @@
     </w:p>
     <w:p>
       <w:r>
-        <w:t>Training error =  0.01434</w:t>
-      </w:r>
-    </w:p>
-    <w:p>
-      <w:r>
-        <w:t>Test error     =  0.0324</w:t>
-      </w:r>
+        <w:t xml:space="preserve">Training error </w:t>
+      </w:r>
+      <w:proofErr w:type="gramStart"/>
+      <w:r>
+        <w:t>=  0.01434</w:t>
+      </w:r>
+      <w:proofErr w:type="gramEnd"/>
+    </w:p>
+    <w:p>
+      <w:r>
+        <w:t xml:space="preserve">Test error     </w:t>
+      </w:r>
+      <w:proofErr w:type="gramStart"/>
+      <w:r>
+        <w:t>=  0.0324</w:t>
+      </w:r>
+      <w:proofErr w:type="gramEnd"/>
     </w:p>
     <w:p/>
     <w:p>
@@ -5915,13 +6025,23 @@
     </w:p>
     <w:p>
       <w:r>
-        <w:t>Training error =  0.00264</w:t>
-      </w:r>
-    </w:p>
-    <w:p>
-      <w:r>
-        <w:t>Test error     =  0.0293</w:t>
-      </w:r>
+        <w:t xml:space="preserve">Training error </w:t>
+      </w:r>
+      <w:proofErr w:type="gramStart"/>
+      <w:r>
+        <w:t>=  0.00264</w:t>
+      </w:r>
+      <w:proofErr w:type="gramEnd"/>
+    </w:p>
+    <w:p>
+      <w:r>
+        <w:t xml:space="preserve">Test error     </w:t>
+      </w:r>
+      <w:proofErr w:type="gramStart"/>
+      <w:r>
+        <w:t>=  0.0293</w:t>
+      </w:r>
+      <w:proofErr w:type="gramEnd"/>
     </w:p>
     <w:sectPr>
       <w:pgSz w:w="12240" w:h="15840"/>

</xml_diff>